<commit_message>
[#TheBattleForPass] Updating documentation && generating doxygen
</commit_message>
<xml_diff>
--- a/docs/Monograph.docx
+++ b/docs/Monograph.docx
@@ -281,7 +281,13 @@
     <w:p/>
     <w:p>
       <w:r>
-        <w:t>There are some elements, both in-game and in the code, that serve as an example of how the game could be further expanded, but are not currently in use. For instance, the main menú contains buttons for game loading and options menú, but they lead nowhere. And the code contains several clases for Items (</w:t>
+        <w:t xml:space="preserve">There are some elements, both in-game and in the code, that serve as an example of how the game could be further expanded, but are not currently in use. For instance, the main menú contains buttons for game loading and options menú, but they lead nowhere. And the code contains several </w:t>
+      </w:r>
+      <w:r>
+        <w:t>classes</w:t>
+      </w:r>
+      <w:r>
+        <w:t xml:space="preserve"> for Items (</w:t>
       </w:r>
       <w:r>
         <w:t>armor, weapon</w:t>
@@ -736,7 +742,13 @@
         <w:t>Magic</w:t>
       </w:r>
       <w:r>
-        <w:t xml:space="preserve"> -&gt; Different clases have different spells available that suit them</w:t>
+        <w:t xml:space="preserve"> -&gt; Different </w:t>
+      </w:r>
+      <w:r>
+        <w:t>classes</w:t>
+      </w:r>
+      <w:r>
+        <w:t xml:space="preserve"> have different spells available that suit them</w:t>
       </w:r>
       <w:r>
         <w:t>. Magic can be used in combat</w:t>
@@ -901,14 +913,9 @@
     </w:p>
     <w:p>
       <w:pPr>
-        <w:rPr>
-          <w:b/>
-        </w:rPr>
-      </w:pPr>
-      <w:r>
-        <w:rPr>
-          <w:b/>
-        </w:rPr>
+        <w:pStyle w:val="Heading3"/>
+      </w:pPr>
+      <w:r>
         <w:t>assets</w:t>
       </w:r>
     </w:p>
@@ -1039,38 +1046,45 @@
     </w:p>
     <w:p>
       <w:pPr>
+        <w:pStyle w:val="Heading3"/>
+      </w:pPr>
+      <w:r>
+        <w:t>i</w:t>
+      </w:r>
+      <w:r>
+        <w:t>nclude</w:t>
+      </w:r>
+    </w:p>
+    <w:p>
+      <w:pPr>
         <w:pStyle w:val="ListParagraph"/>
         <w:ind w:left="0"/>
       </w:pPr>
-      <w:r>
-        <w:rPr>
-          <w:b/>
-        </w:rPr>
-        <w:t>i</w:t>
-      </w:r>
-      <w:r>
-        <w:rPr>
-          <w:b/>
-        </w:rPr>
-        <w:t>nclude</w:t>
-      </w:r>
     </w:p>
     <w:p>
       <w:pPr>
         <w:pStyle w:val="ListParagraph"/>
         <w:ind w:left="0"/>
       </w:pPr>
+      <w:r>
+        <w:t>Contains c++ header files organized semantically.</w:t>
+      </w:r>
+      <w:r>
+        <w:t xml:space="preserve"> These are the files to be included in each other.</w:t>
+      </w:r>
     </w:p>
     <w:p>
       <w:pPr>
         <w:pStyle w:val="ListParagraph"/>
         <w:ind w:left="0"/>
       </w:pPr>
-      <w:r>
-        <w:t>Contains c++ header files organized semantically.</w:t>
-      </w:r>
-      <w:r>
-        <w:t xml:space="preserve"> These are the files to be included in each other.</w:t>
+    </w:p>
+    <w:p>
+      <w:pPr>
+        <w:pStyle w:val="Heading3"/>
+      </w:pPr>
+      <w:r>
+        <w:t>lib</w:t>
       </w:r>
     </w:p>
     <w:p>
@@ -1085,10 +1099,13 @@
         <w:ind w:left="0"/>
       </w:pPr>
       <w:r>
-        <w:rPr>
-          <w:b/>
-        </w:rPr>
-        <w:t>lib</w:t>
+        <w:t xml:space="preserve">Contains source code for third party software and precompiled libraries. At this stage, it makes use of a modified TMX parser based on </w:t>
+      </w:r>
+      <w:r>
+        <w:t>tinyxml2</w:t>
+      </w:r>
+      <w:r>
+        <w:t>, in which support for base64 maps has been removed due to compatibility issues.</w:t>
       </w:r>
     </w:p>
     <w:p>
@@ -1099,187 +1116,970 @@
     </w:p>
     <w:p>
       <w:pPr>
+        <w:pStyle w:val="Heading3"/>
+      </w:pPr>
+      <w:r>
+        <w:t>src</w:t>
+      </w:r>
+    </w:p>
+    <w:p>
+      <w:pPr>
         <w:pStyle w:val="ListParagraph"/>
         <w:ind w:left="0"/>
-      </w:pPr>
-      <w:r>
-        <w:t xml:space="preserve">Contains source code for third party software and precompiled libraries. At this stage, it makes use of a modified TMX parser based on </w:t>
-      </w:r>
-      <w:r>
-        <w:t>tinyxml2</w:t>
-      </w:r>
-      <w:r>
-        <w:t>, in which support for base64 maps has been removed due to compatibility issues.</w:t>
-      </w:r>
+        <w:rPr>
+          <w:b/>
+        </w:rPr>
+      </w:pPr>
     </w:p>
     <w:p>
       <w:pPr>
         <w:pStyle w:val="ListParagraph"/>
         <w:ind w:left="0"/>
       </w:pPr>
+      <w:r>
+        <w:t xml:space="preserve">Contains source code for the </w:t>
+      </w:r>
+      <w:r>
+        <w:t>project, method specification</w:t>
+      </w:r>
+      <w:r>
+        <w:t xml:space="preserve">, </w:t>
+      </w:r>
+      <w:r>
+        <w:t>extensive code commenting</w:t>
+      </w:r>
+      <w:r>
+        <w:t xml:space="preserve"> and it’s organized following the same semantic logic used for header files</w:t>
+      </w:r>
+      <w:r>
+        <w:t>.</w:t>
+      </w:r>
     </w:p>
     <w:p>
       <w:pPr>
         <w:pStyle w:val="ListParagraph"/>
         <w:ind w:left="0"/>
-        <w:rPr>
-          <w:b/>
-        </w:rPr>
-      </w:pPr>
-      <w:r>
-        <w:rPr>
-          <w:b/>
+      </w:pPr>
+    </w:p>
+    <w:p>
+      <w:pPr>
+        <w:pStyle w:val="Heading3"/>
+      </w:pPr>
+      <w:r>
+        <w:t>docs</w:t>
+      </w:r>
+    </w:p>
+    <w:p/>
+    <w:p>
+      <w:r>
+        <w:t>A few</w:t>
+      </w:r>
+      <w:r>
+        <w:t xml:space="preserve"> </w:t>
+      </w:r>
+      <w:r>
+        <w:t>documents about the development, including this very same document.</w:t>
+      </w:r>
+    </w:p>
+    <w:p/>
+    <w:p>
+      <w:pPr>
+        <w:pStyle w:val="Heading3"/>
+      </w:pPr>
+      <w:r>
+        <w:t>compile.bat</w:t>
+      </w:r>
+    </w:p>
+    <w:p>
+      <w:pPr>
+        <w:rPr>
+          <w:b/>
+        </w:rPr>
+      </w:pPr>
+    </w:p>
+    <w:p>
+      <w:r>
+        <w:t>A simple script to automatize the compiling and linking process in Windows environments.</w:t>
+      </w:r>
+    </w:p>
+    <w:p>
+      <w:pPr>
+        <w:pStyle w:val="Heading2"/>
+      </w:pPr>
+      <w:r>
+        <w:t xml:space="preserve">2.2 </w:t>
+      </w:r>
+      <w:r>
+        <w:t>Logical Structures</w:t>
+      </w:r>
+    </w:p>
+    <w:p/>
+    <w:p>
+      <w:r>
+        <w:t>Source code is organized semantically</w:t>
+      </w:r>
+      <w:r>
+        <w:t xml:space="preserve">. Folders in both </w:t>
+      </w:r>
+      <w:r>
+        <w:rPr>
+          <w:i/>
+        </w:rPr>
+        <w:t xml:space="preserve">include </w:t>
+      </w:r>
+      <w:r>
+        <w:t xml:space="preserve">and </w:t>
+      </w:r>
+      <w:r>
+        <w:rPr>
+          <w:i/>
         </w:rPr>
         <w:t>src</w:t>
       </w:r>
-    </w:p>
-    <w:p>
-      <w:pPr>
-        <w:pStyle w:val="ListParagraph"/>
-        <w:ind w:left="0"/>
-        <w:rPr>
-          <w:b/>
-        </w:rPr>
-      </w:pPr>
-    </w:p>
-    <w:p>
-      <w:pPr>
-        <w:pStyle w:val="ListParagraph"/>
-        <w:ind w:left="0"/>
-      </w:pPr>
-      <w:r>
-        <w:t xml:space="preserve">Contains source code for the </w:t>
-      </w:r>
-      <w:r>
-        <w:t>project, method specification</w:t>
+      <w:r>
+        <w:t xml:space="preserve"> follow the same structure and hold files that are closely related in terms of functionality, oft</w:t>
+      </w:r>
+      <w:r>
+        <w:t>en inheriting from and including</w:t>
+      </w:r>
+      <w:r>
+        <w:t xml:space="preserve"> each other.</w:t>
+      </w:r>
+    </w:p>
+    <w:p/>
+    <w:p>
+      <w:pPr>
+        <w:pStyle w:val="Heading3"/>
+      </w:pPr>
+      <w:r>
+        <w:t>Character</w:t>
+      </w:r>
+    </w:p>
+    <w:p>
+      <w:pPr>
+        <w:rPr>
+          <w:b/>
+        </w:rPr>
+      </w:pPr>
+    </w:p>
+    <w:p>
+      <w:r>
+        <w:rPr>
+          <w:b/>
+          <w:i/>
+        </w:rPr>
+        <w:t>Character</w:t>
+      </w:r>
+      <w:r>
+        <w:t xml:space="preserve"> is the base class that is inherited by all playable, neutral and enemy avatars.</w:t>
+      </w:r>
+    </w:p>
+    <w:p/>
+    <w:p>
+      <w:r>
+        <w:rPr>
+          <w:b/>
+          <w:i/>
+        </w:rPr>
+        <w:t>Friend</w:t>
+      </w:r>
+      <w:r>
+        <w:t xml:space="preserve"> represents a neutral NPC.</w:t>
+      </w:r>
+    </w:p>
+    <w:p/>
+    <w:p>
+      <w:r>
+        <w:rPr>
+          <w:b/>
+          <w:i/>
+        </w:rPr>
+        <w:t>Ally</w:t>
+      </w:r>
+      <w:r>
+        <w:t xml:space="preserve"> represents a playable </w:t>
+      </w:r>
+      <w:r>
+        <w:t>character</w:t>
+      </w:r>
+      <w:r>
+        <w:t xml:space="preserve"> that has both a </w:t>
+      </w:r>
+      <w:r>
+        <w:rPr>
+          <w:i/>
+        </w:rPr>
+        <w:t>Race</w:t>
+      </w:r>
+      <w:r>
+        <w:t xml:space="preserve"> and a </w:t>
+      </w:r>
+      <w:r>
+        <w:rPr>
+          <w:i/>
+        </w:rPr>
+        <w:t>Job</w:t>
+      </w:r>
+      <w:r>
+        <w:t>:</w:t>
+      </w:r>
+    </w:p>
+    <w:p/>
+    <w:p>
+      <w:r>
+        <w:rPr>
+          <w:b/>
+          <w:i/>
+        </w:rPr>
+        <w:t>Race</w:t>
+      </w:r>
+      <w:r>
+        <w:t xml:space="preserve"> is an abstract class inherited by </w:t>
+      </w:r>
+      <w:r>
+        <w:rPr>
+          <w:i/>
+        </w:rPr>
+        <w:t>Human</w:t>
       </w:r>
       <w:r>
         <w:t xml:space="preserve">, </w:t>
       </w:r>
       <w:r>
-        <w:t>extensive code commenting</w:t>
-      </w:r>
-      <w:r>
-        <w:t xml:space="preserve"> and it’s organized following the same semantic logic used for header files</w:t>
+        <w:rPr>
+          <w:i/>
+        </w:rPr>
+        <w:t>Dwarf</w:t>
+      </w:r>
+      <w:r>
+        <w:t xml:space="preserve">, </w:t>
+      </w:r>
+      <w:r>
+        <w:rPr>
+          <w:i/>
+        </w:rPr>
+        <w:t>Elf</w:t>
+      </w:r>
+      <w:r>
+        <w:t xml:space="preserve"> and </w:t>
+      </w:r>
+      <w:r>
+        <w:rPr>
+          <w:i/>
+        </w:rPr>
+        <w:t>Orc</w:t>
+      </w:r>
+      <w:r>
+        <w:t xml:space="preserve">, each one of them having their own </w:t>
+      </w:r>
+      <w:r>
+        <w:t xml:space="preserve">initial </w:t>
+      </w:r>
+      <w:r>
+        <w:t>stats regarding health, mana, attack and defense.</w:t>
+      </w:r>
+    </w:p>
+    <w:p/>
+    <w:p>
+      <w:r>
+        <w:rPr>
+          <w:b/>
+          <w:i/>
+        </w:rPr>
+        <w:t>Job</w:t>
+      </w:r>
+      <w:r>
+        <w:t xml:space="preserve"> is also an abstract class that is inherited by </w:t>
+      </w:r>
+      <w:r>
+        <w:rPr>
+          <w:i/>
+        </w:rPr>
+        <w:t>Boss</w:t>
+      </w:r>
+      <w:r>
+        <w:t xml:space="preserve">, </w:t>
+      </w:r>
+      <w:r>
+        <w:rPr>
+          <w:i/>
+        </w:rPr>
+        <w:t>Hunter</w:t>
+      </w:r>
+      <w:r>
+        <w:t xml:space="preserve">, </w:t>
+      </w:r>
+      <w:r>
+        <w:rPr>
+          <w:i/>
+        </w:rPr>
+        <w:t>Warrior</w:t>
+      </w:r>
+      <w:r>
+        <w:t xml:space="preserve"> and </w:t>
+      </w:r>
+      <w:r>
+        <w:rPr>
+          <w:i/>
+        </w:rPr>
+        <w:t>Wizard</w:t>
       </w:r>
       <w:r>
         <w:t>.</w:t>
       </w:r>
     </w:p>
     <w:p>
-      <w:pPr>
-        <w:pStyle w:val="ListParagraph"/>
-        <w:ind w:left="0"/>
-      </w:pPr>
-    </w:p>
-    <w:p>
-      <w:pPr>
-        <w:pStyle w:val="ListParagraph"/>
-        <w:ind w:left="0"/>
-        <w:rPr>
-          <w:b/>
-        </w:rPr>
-      </w:pPr>
-      <w:r>
-        <w:rPr>
-          <w:b/>
-        </w:rPr>
-        <w:t>docs</w:t>
-      </w:r>
-    </w:p>
-    <w:p/>
-    <w:p>
-      <w:r>
-        <w:t>A few</w:t>
-      </w:r>
-      <w:r>
-        <w:t xml:space="preserve"> </w:t>
-      </w:r>
-      <w:r>
-        <w:t>documents about the development, including this very same document.</w:t>
-      </w:r>
-    </w:p>
-    <w:p/>
-    <w:p>
-      <w:pPr>
-        <w:rPr>
-          <w:b/>
-        </w:rPr>
-      </w:pPr>
-      <w:r>
-        <w:rPr>
-          <w:b/>
-        </w:rPr>
-        <w:t>compile.bat</w:t>
-      </w:r>
-    </w:p>
-    <w:p>
-      <w:pPr>
-        <w:rPr>
-          <w:b/>
-        </w:rPr>
-      </w:pPr>
-    </w:p>
-    <w:p>
-      <w:r>
-        <w:t>A simple script to automatize the compiling and linking process in Windows environments.</w:t>
-      </w:r>
-    </w:p>
-    <w:p>
-      <w:r>
-        <w:br w:type="page"/>
-      </w:r>
-    </w:p>
-    <w:p>
-      <w:pPr>
-        <w:pStyle w:val="Heading2"/>
-      </w:pPr>
-      <w:r>
-        <w:t xml:space="preserve">2.2 </w:t>
-      </w:r>
-      <w:r>
-        <w:t>Logical Structures</w:t>
-      </w:r>
-    </w:p>
-    <w:p/>
-    <w:p>
-      <w:r>
-        <w:t>Source code is organized semantically</w:t>
-      </w:r>
-      <w:r>
-        <w:t xml:space="preserve">. Folders in both </w:t>
-      </w:r>
-      <w:r>
-        <w:rPr>
-          <w:i/>
-        </w:rPr>
-        <w:t xml:space="preserve">include </w:t>
-      </w:r>
-      <w:r>
-        <w:t xml:space="preserve">and </w:t>
-      </w:r>
-      <w:r>
-        <w:rPr>
-          <w:i/>
-        </w:rPr>
-        <w:t>src</w:t>
-      </w:r>
-      <w:r>
-        <w:t xml:space="preserve"> follow the same structure and hold files that are closely related in terms of functionality, often inheriting from and includign each other.</w:t>
-      </w:r>
-    </w:p>
-    <w:p/>
-    <w:p>
-      <w:pPr>
-        <w:rPr>
-          <w:b/>
-        </w:rPr>
-      </w:pPr>
-      <w:r>
-        <w:rPr>
-          <w:b/>
-        </w:rPr>
+      <w:r>
+        <w:t>These apply modification</w:t>
+      </w:r>
+      <w:r>
+        <w:t>s</w:t>
+      </w:r>
+      <w:r>
+        <w:t xml:space="preserve"> on the base stats set by the player r</w:t>
+      </w:r>
+      <w:r>
+        <w:t>ace.</w:t>
+      </w:r>
+    </w:p>
+    <w:p/>
+    <w:p>
+      <w:pPr>
+        <w:pStyle w:val="Heading3"/>
+      </w:pPr>
+      <w:r>
+        <w:t>Enemy</w:t>
+      </w:r>
+    </w:p>
+    <w:p/>
+    <w:p>
+      <w:r>
+        <w:t xml:space="preserve">This folder contains the </w:t>
+      </w:r>
+      <w:r>
+        <w:t>classes</w:t>
+      </w:r>
+      <w:r>
+        <w:t xml:space="preserve"> for different types of enemies.</w:t>
+      </w:r>
+    </w:p>
+    <w:p/>
+    <w:p>
+      <w:r>
+        <w:rPr>
+          <w:b/>
+          <w:i/>
+        </w:rPr>
+        <w:t>Foe</w:t>
+      </w:r>
+      <w:r>
+        <w:t xml:space="preserve"> is the abstract base class that inherits from </w:t>
+      </w:r>
+      <w:r>
         <w:t>Character</w:t>
+      </w:r>
+      <w:r>
+        <w:t xml:space="preserve"> and </w:t>
+      </w:r>
+      <w:r>
+        <w:t>is</w:t>
+      </w:r>
+      <w:r>
+        <w:t xml:space="preserve"> inherited by all of the specific enemies.</w:t>
+      </w:r>
+    </w:p>
+    <w:p/>
+    <w:p>
+      <w:r>
+        <w:t xml:space="preserve">All of the other classes representing enemies have the exact same methods inherited from </w:t>
+      </w:r>
+      <w:r>
+        <w:rPr>
+          <w:i/>
+        </w:rPr>
+        <w:t>Foe</w:t>
+      </w:r>
+      <w:r>
+        <w:t>, and only differ in their stats.</w:t>
+      </w:r>
+    </w:p>
+    <w:p/>
+    <w:p>
+      <w:r>
+        <w:t>Notice that all the enemies have MP=0, since they cannot cast spells and that field is, therefore, irrelevant.</w:t>
+      </w:r>
+    </w:p>
+    <w:p/>
+    <w:p>
+      <w:r>
+        <w:t>These enemies originally appear on the map on groups of two per map</w:t>
+      </w:r>
+      <w:r>
+        <w:t>. Here’s a list of the implemented enemies from weakest to strongest:</w:t>
+      </w:r>
+    </w:p>
+    <w:p>
+      <w:r>
+        <w:rPr>
+          <w:i/>
+        </w:rPr>
+        <w:t>Brown_Asp</w:t>
+      </w:r>
+      <w:r>
+        <w:t xml:space="preserve">, </w:t>
+      </w:r>
+      <w:r>
+        <w:rPr>
+          <w:i/>
+        </w:rPr>
+        <w:t>White_Asp</w:t>
+      </w:r>
+      <w:r>
+        <w:t xml:space="preserve">, </w:t>
+      </w:r>
+      <w:r>
+        <w:rPr>
+          <w:i/>
+        </w:rPr>
+        <w:t>Harpy</w:t>
+      </w:r>
+      <w:r>
+        <w:t xml:space="preserve">, </w:t>
+      </w:r>
+      <w:r>
+        <w:rPr>
+          <w:i/>
+        </w:rPr>
+        <w:t>Skeleton</w:t>
+      </w:r>
+      <w:r>
+        <w:t xml:space="preserve">, </w:t>
+      </w:r>
+      <w:r>
+        <w:rPr>
+          <w:i/>
+        </w:rPr>
+        <w:t>Torturer</w:t>
+      </w:r>
+      <w:r>
+        <w:t xml:space="preserve">, </w:t>
+      </w:r>
+      <w:r>
+        <w:rPr>
+          <w:i/>
+        </w:rPr>
+        <w:t>Troll</w:t>
+      </w:r>
+      <w:r>
+        <w:t xml:space="preserve">, </w:t>
+      </w:r>
+      <w:r>
+        <w:rPr>
+          <w:i/>
+        </w:rPr>
+        <w:t>Soldier1</w:t>
+      </w:r>
+      <w:r>
+        <w:t xml:space="preserve">, </w:t>
+      </w:r>
+      <w:r>
+        <w:rPr>
+          <w:i/>
+        </w:rPr>
+        <w:t>Soldier2</w:t>
+      </w:r>
+      <w:r>
+        <w:t xml:space="preserve">, </w:t>
+      </w:r>
+      <w:r>
+        <w:rPr>
+          <w:i/>
+        </w:rPr>
+        <w:t>Black_Dragon</w:t>
+      </w:r>
+      <w:r>
+        <w:t>.</w:t>
+      </w:r>
+    </w:p>
+    <w:p/>
+    <w:p>
+      <w:r>
+        <w:t xml:space="preserve">That last enemy acts as </w:t>
+      </w:r>
+      <w:r>
+        <w:t xml:space="preserve">a </w:t>
+      </w:r>
+      <w:r>
+        <w:t xml:space="preserve">final boss, and a </w:t>
+      </w:r>
+      <w:r>
+        <w:rPr>
+          <w:i/>
+        </w:rPr>
+        <w:t>Game Won</w:t>
+      </w:r>
+      <w:r>
+        <w:t xml:space="preserve"> screen will be shown every time one of those is defeated.</w:t>
+      </w:r>
+    </w:p>
+    <w:p/>
+    <w:p>
+      <w:pPr>
+        <w:pStyle w:val="Heading3"/>
+      </w:pPr>
+      <w:r>
+        <w:t>Item</w:t>
+      </w:r>
+    </w:p>
+    <w:p/>
+    <w:p>
+      <w:r>
+        <w:t>These classes are currently unused, although they broadly showcase how an inventory system could be implemented.</w:t>
+      </w:r>
+    </w:p>
+    <w:p/>
+    <w:p>
+      <w:pPr>
+        <w:pStyle w:val="Heading3"/>
+      </w:pPr>
+      <w:r>
+        <w:t>Main</w:t>
+      </w:r>
+    </w:p>
+    <w:p/>
+    <w:p>
+      <w:r>
+        <w:t>This contains classes that have no direct relation with a specific group of other classes, are general-purpose or unclassifiable.</w:t>
+      </w:r>
+    </w:p>
+    <w:p/>
+    <w:p>
+      <w:r>
+        <w:rPr>
+          <w:b/>
+          <w:i/>
+        </w:rPr>
+        <w:t>Misc</w:t>
+      </w:r>
+      <w:r>
+        <w:t xml:space="preserve"> is a static class containing general-purpose methods.</w:t>
+      </w:r>
+    </w:p>
+    <w:p/>
+    <w:p>
+      <w:r>
+        <w:rPr>
+          <w:b/>
+          <w:i/>
+        </w:rPr>
+        <w:t>Grid</w:t>
+      </w:r>
+      <w:r>
+        <w:t xml:space="preserve"> is a bidimensional linked list of void pointers. It is mostly used for holding information about several data layers of a </w:t>
+      </w:r>
+      <w:r>
+        <w:rPr>
+          <w:i/>
+        </w:rPr>
+        <w:t>Map</w:t>
+      </w:r>
+      <w:r>
+        <w:t>.</w:t>
+      </w:r>
+    </w:p>
+    <w:p/>
+    <w:p>
+      <w:r>
+        <w:rPr>
+          <w:b/>
+          <w:i/>
+        </w:rPr>
+        <w:t>Map</w:t>
+      </w:r>
+      <w:r>
+        <w:t xml:space="preserve"> holds information about every one of the in-game maps, as well as a TMX parser and some code for displaying a loading screen.</w:t>
+      </w:r>
+    </w:p>
+    <w:p/>
+    <w:p>
+      <w:r>
+        <w:rPr>
+          <w:b/>
+          <w:i/>
+        </w:rPr>
+        <w:t>Animation</w:t>
+      </w:r>
+      <w:r>
+        <w:t xml:space="preserve"> holds a collection of sprites and methods for extracting and displaying them in order. It is currently used for playable characters, altough it can be easily </w:t>
+      </w:r>
+    </w:p>
+    <w:p>
+      <w:r>
+        <w:t>expanded to show enemy, npcs or map animations, among others.</w:t>
+      </w:r>
+    </w:p>
+    <w:p/>
+    <w:p>
+      <w:r>
+        <w:rPr>
+          <w:b/>
+          <w:i/>
+        </w:rPr>
+        <w:t>Manager</w:t>
+      </w:r>
+      <w:r>
+        <w:t xml:space="preserve"> is a singleton class that holds information about the current state of the game and is called by the majority of other classes.</w:t>
+      </w:r>
+    </w:p>
+    <w:p/>
+    <w:p>
+      <w:pPr>
+        <w:pStyle w:val="Heading3"/>
+      </w:pPr>
+      <w:r>
+        <w:t>Screen</w:t>
+      </w:r>
+    </w:p>
+    <w:p/>
+    <w:p>
+      <w:r>
+        <w:t>These are the different screens, or scenes, or game stages, that exist in the project. Let’s list them in order of appearance:</w:t>
+      </w:r>
+    </w:p>
+    <w:p/>
+    <w:p>
+      <w:r>
+        <w:rPr>
+          <w:b/>
+          <w:i/>
+        </w:rPr>
+        <w:t>Screen</w:t>
+      </w:r>
+      <w:r>
+        <w:t xml:space="preserve"> is the initial class inherited by all the others. It contains default method specifications and perform the GameLoop (input, update, draw).</w:t>
+      </w:r>
+    </w:p>
+    <w:p>
+      <w:pPr>
+        <w:rPr>
+          <w:b/>
+        </w:rPr>
+      </w:pPr>
+    </w:p>
+    <w:p>
+      <w:r>
+        <w:rPr>
+          <w:b/>
+          <w:i/>
+        </w:rPr>
+        <w:t>Intro</w:t>
+      </w:r>
+      <w:r>
+        <w:t xml:space="preserve"> is the first screen displayed when running the game. It acts as a somewhat nice </w:t>
+      </w:r>
+      <w:r>
+        <w:t>introduction.</w:t>
+      </w:r>
+    </w:p>
+    <w:p>
+      <w:pPr>
+        <w:rPr>
+          <w:b/>
+          <w:i/>
+        </w:rPr>
+      </w:pPr>
+    </w:p>
+    <w:p>
+      <w:r>
+        <w:rPr>
+          <w:b/>
+          <w:i/>
+        </w:rPr>
+        <w:t>MainMenu</w:t>
+      </w:r>
+      <w:r>
+        <w:t xml:space="preserve"> is where the player decides to start a new game or leave to desktop. This screen contains placeholders for “options” and “load game” buttons, altough they are currently not in use.</w:t>
+      </w:r>
+    </w:p>
+    <w:p>
+      <w:pPr>
+        <w:rPr>
+          <w:b/>
+          <w:i/>
+        </w:rPr>
+      </w:pPr>
+    </w:p>
+    <w:p>
+      <w:r>
+        <w:rPr>
+          <w:b/>
+          <w:i/>
+        </w:rPr>
+        <w:t>OptionsMenu</w:t>
+      </w:r>
+      <w:r>
+        <w:t xml:space="preserve"> is a class placeholder for a hypotetical future options screen. Currently unused.</w:t>
+      </w:r>
+    </w:p>
+    <w:p>
+      <w:pPr>
+        <w:rPr>
+          <w:b/>
+          <w:i/>
+        </w:rPr>
+      </w:pPr>
+    </w:p>
+    <w:p>
+      <w:r>
+        <w:rPr>
+          <w:b/>
+          <w:i/>
+        </w:rPr>
+        <w:t>NewGame</w:t>
+      </w:r>
+      <w:r>
+        <w:t xml:space="preserve"> is the character creation screen</w:t>
+      </w:r>
+      <w:r>
+        <w:t xml:space="preserve">, where a name can be intruduced and a race and job can be selected. When starting the game, the player will be presented with a loading screen. This doesn’t have its own class, as it is a sub-process located in the </w:t>
+      </w:r>
+      <w:r>
+        <w:rPr>
+          <w:i/>
+        </w:rPr>
+        <w:t>Map</w:t>
+      </w:r>
+      <w:r>
+        <w:t xml:space="preserve"> class.</w:t>
+      </w:r>
+    </w:p>
+    <w:p>
+      <w:pPr>
+        <w:rPr>
+          <w:b/>
+          <w:i/>
+        </w:rPr>
+      </w:pPr>
+    </w:p>
+    <w:p>
+      <w:r>
+        <w:rPr>
+          <w:b/>
+          <w:i/>
+        </w:rPr>
+        <w:t>Game</w:t>
+      </w:r>
+      <w:r>
+        <w:t xml:space="preserve"> is the screen that shows maps, the character avatar and where the player is more likely to spend time in.</w:t>
+      </w:r>
+      <w:r>
+        <w:t xml:space="preserve"> It contains a bunch of boolean variables for storing the on-map status.</w:t>
+      </w:r>
+    </w:p>
+    <w:p>
+      <w:pPr>
+        <w:rPr>
+          <w:b/>
+          <w:i/>
+        </w:rPr>
+      </w:pPr>
+    </w:p>
+    <w:p>
+      <w:r>
+        <w:rPr>
+          <w:b/>
+          <w:i/>
+        </w:rPr>
+        <w:t>Battle</w:t>
+      </w:r>
+      <w:r>
+        <w:t xml:space="preserve"> is the screen that shows and processes battles between the player and an enemy character.</w:t>
+      </w:r>
+    </w:p>
+    <w:p>
+      <w:pPr>
+        <w:rPr>
+          <w:b/>
+          <w:i/>
+        </w:rPr>
+      </w:pPr>
+    </w:p>
+    <w:p>
+      <w:r>
+        <w:rPr>
+          <w:b/>
+          <w:i/>
+        </w:rPr>
+        <w:t>GameOver</w:t>
+      </w:r>
+      <w:r>
+        <w:t xml:space="preserve"> is a simple screen shown when the player is defeated in battle, and leads to the </w:t>
+      </w:r>
+      <w:r>
+        <w:rPr>
+          <w:i/>
+        </w:rPr>
+        <w:t>MainMenu</w:t>
+      </w:r>
+      <w:r>
+        <w:t>.</w:t>
+      </w:r>
+    </w:p>
+    <w:p>
+      <w:pPr>
+        <w:rPr>
+          <w:b/>
+          <w:i/>
+        </w:rPr>
+      </w:pPr>
+    </w:p>
+    <w:p>
+      <w:r>
+        <w:rPr>
+          <w:b/>
+          <w:i/>
+        </w:rPr>
+        <w:t>GameWon</w:t>
+      </w:r>
+      <w:r>
+        <w:t xml:space="preserve"> works like </w:t>
+      </w:r>
+      <w:r>
+        <w:rPr>
+          <w:i/>
+        </w:rPr>
+        <w:t>GameOver</w:t>
+      </w:r>
+      <w:r>
+        <w:t xml:space="preserve">, but is shown when the </w:t>
+      </w:r>
+      <w:r>
+        <w:rPr>
+          <w:i/>
+        </w:rPr>
+        <w:t>Black Dragon</w:t>
+      </w:r>
+      <w:r>
+        <w:t xml:space="preserve"> is defeated, and leads to the </w:t>
+      </w:r>
+      <w:r>
+        <w:rPr>
+          <w:i/>
+        </w:rPr>
+        <w:t>Game</w:t>
+      </w:r>
+      <w:r>
+        <w:t xml:space="preserve"> screen for the player to continue playing for as long as they like.</w:t>
+      </w:r>
+    </w:p>
+    <w:p>
+      <w:pPr>
+        <w:rPr>
+          <w:b/>
+          <w:i/>
+        </w:rPr>
+      </w:pPr>
+    </w:p>
+    <w:p/>
+    <w:p>
+      <w:pPr>
+        <w:pStyle w:val="Heading3"/>
+      </w:pPr>
+      <w:r>
+        <w:t>Spell</w:t>
+      </w:r>
+    </w:p>
+    <w:p/>
+    <w:p>
+      <w:r>
+        <w:t>These are spells that the player can cast during a battle. Casting a spell in battle, unlike using a potion, will  cause the enemy to attack in response.</w:t>
+      </w:r>
+    </w:p>
+    <w:p>
+      <w:r>
+        <w:t>Every spell showcases different possibilities.</w:t>
+      </w:r>
+    </w:p>
+    <w:p/>
+    <w:p>
+      <w:r>
+        <w:rPr>
+          <w:b/>
+          <w:i/>
+        </w:rPr>
+        <w:t>Spell</w:t>
+      </w:r>
+      <w:r>
+        <w:t xml:space="preserve"> is the base class. All of the remaining classes in this folder simply set their own attribute values, and override the </w:t>
+      </w:r>
+      <w:r>
+        <w:rPr>
+          <w:i/>
+        </w:rPr>
+        <w:t>Cast</w:t>
+      </w:r>
+      <w:r>
+        <w:t xml:space="preserve"> method specifying what the spell does.</w:t>
+      </w:r>
+    </w:p>
+    <w:p/>
+    <w:p>
+      <w:r>
+        <w:rPr>
+          <w:b/>
+          <w:i/>
+        </w:rPr>
+        <w:t>Blizzard</w:t>
+      </w:r>
+      <w:r>
+        <w:t xml:space="preserve"> directly damages an enemy, inflicting 20 damage regardless of defense.</w:t>
+      </w:r>
+    </w:p>
+    <w:p/>
+    <w:p>
+      <w:r>
+        <w:rPr>
+          <w:b/>
+          <w:i/>
+        </w:rPr>
+        <w:t>FireSword</w:t>
+      </w:r>
+      <w:r>
+        <w:t xml:space="preserve"> temporarily increments the attack power of the player, making them accumulatively inflict more melee damage until the battle ends.</w:t>
+      </w:r>
+    </w:p>
+    <w:p/>
+    <w:p>
+      <w:r>
+        <w:rPr>
+          <w:b/>
+          <w:i/>
+        </w:rPr>
+        <w:t>Heal</w:t>
+      </w:r>
+      <w:r>
+        <w:t xml:space="preserve"> restores a máximum of 15 health to the player, but never exceeding the player’s max_HP.</w:t>
+      </w:r>
+    </w:p>
+    <w:p>
+      <w:pPr>
+        <w:rPr>
+          <w:b/>
+        </w:rPr>
+      </w:pPr>
+    </w:p>
+    <w:p>
+      <w:pPr>
+        <w:pStyle w:val="Heading3"/>
+      </w:pPr>
+      <w:r>
+        <w:t>config.h</w:t>
+      </w:r>
+    </w:p>
+    <w:p/>
+    <w:p>
+      <w:r>
+        <w:t>This single file acts as configuration for testing purposes. Note that a responsive game is not fully implemented and even though changing the resolution will not cause it to crash, some areas may not be properly displayed.</w:t>
       </w:r>
     </w:p>
     <w:p>
@@ -1287,79 +2087,46 @@
       <w:bookmarkEnd w:id="0"/>
     </w:p>
     <w:p>
-      <w:pPr>
-        <w:rPr>
-          <w:b/>
-        </w:rPr>
-      </w:pPr>
-      <w:r>
-        <w:rPr>
-          <w:b/>
-        </w:rPr>
-        <w:t>Enemy</w:t>
-      </w:r>
-    </w:p>
-    <w:p/>
-    <w:p>
-      <w:pPr>
-        <w:rPr>
-          <w:b/>
-        </w:rPr>
-      </w:pPr>
-      <w:r>
-        <w:rPr>
-          <w:b/>
-        </w:rPr>
-        <w:t>Item</w:t>
-      </w:r>
-    </w:p>
-    <w:p/>
-    <w:p>
-      <w:pPr>
-        <w:rPr>
-          <w:b/>
-        </w:rPr>
-      </w:pPr>
-      <w:r>
-        <w:rPr>
-          <w:b/>
-        </w:rPr>
-        <w:t>Main</w:t>
-      </w:r>
-    </w:p>
-    <w:p/>
-    <w:p>
-      <w:pPr>
-        <w:rPr>
-          <w:b/>
-        </w:rPr>
-      </w:pPr>
-      <w:r>
-        <w:rPr>
-          <w:b/>
-        </w:rPr>
-        <w:t>Screen</w:t>
-      </w:r>
-    </w:p>
-    <w:p/>
-    <w:p>
-      <w:pPr>
-        <w:rPr>
-          <w:b/>
-        </w:rPr>
-      </w:pPr>
-      <w:r>
-        <w:rPr>
-          <w:b/>
-        </w:rPr>
-        <w:t>Spell</w:t>
-      </w:r>
-    </w:p>
-    <w:p>
-      <w:pPr>
-        <w:pStyle w:val="Heading2"/>
-      </w:pPr>
-    </w:p>
+      <w:r>
+        <w:rPr>
+          <w:i/>
+        </w:rPr>
+        <w:t>kNumMaps</w:t>
+      </w:r>
+      <w:r>
+        <w:t xml:space="preserve"> is used for testing and debugging purposes, when only the first N maps must be loaded in order </w:t>
+      </w:r>
+      <w:r>
+        <w:t>to s</w:t>
+      </w:r>
+      <w:r>
+        <w:t xml:space="preserve">kip the whole loading process. Use this carefully as it may cause a game crash if the character steps on a </w:t>
+      </w:r>
+      <w:r>
+        <w:rPr>
+          <w:i/>
+        </w:rPr>
+        <w:t>portal</w:t>
+      </w:r>
+      <w:r>
+        <w:t xml:space="preserve"> leading to an undefined </w:t>
+      </w:r>
+      <w:r>
+        <w:rPr>
+          <w:i/>
+        </w:rPr>
+        <w:t>Map</w:t>
+      </w:r>
+      <w:r>
+        <w:t>.</w:t>
+      </w:r>
+    </w:p>
+    <w:p>
+      <w:r>
+        <w:br w:type="page"/>
+      </w:r>
+    </w:p>
+    <w:p/>
     <w:p>
       <w:pPr>
         <w:pStyle w:val="Heading1"/>
@@ -1464,7 +2231,7 @@
         <w:rStyle w:val="PageNumber"/>
         <w:noProof/>
       </w:rPr>
-      <w:t>4</w:t>
+      <w:t>8</w:t>
     </w:r>
     <w:r>
       <w:rPr>
@@ -1515,7 +2282,7 @@
         <w:rStyle w:val="PageNumber"/>
         <w:noProof/>
       </w:rPr>
-      <w:t>1</w:t>
+      <w:t>7</w:t>
     </w:r>
     <w:r>
       <w:rPr>
@@ -2968,7 +3735,7 @@
 </file>
 
 <file path=customXml/itemProps1.xml><?xml version="1.0" encoding="utf-8"?>
-<ds:datastoreItem xmlns:ds="http://schemas.openxmlformats.org/officeDocument/2006/customXml" ds:itemID="{13D918AC-A618-D643-AB16-66FDB659A554}">
+<ds:datastoreItem xmlns:ds="http://schemas.openxmlformats.org/officeDocument/2006/customXml" ds:itemID="{11A368B1-5D64-AD46-ACCC-89CE2C8EE1D3}">
   <ds:schemaRefs>
     <ds:schemaRef ds:uri="http://schemas.openxmlformats.org/officeDocument/2006/bibliography"/>
   </ds:schemaRefs>

</xml_diff>